<commit_message>
grid draft code added
</commit_message>
<xml_diff>
--- a/doc/Doc1.docx
+++ b/doc/Doc1.docx
@@ -4,6 +4,7 @@
   <w:body>
     <w:p>
       <w:bookmarkStart w:id="0" w:name="_GoBack"/>
+      <w:bookmarkEnd w:id="0"/>
       <w:r>
         <w:rPr>
           <w:noProof/>
@@ -12,7 +13,404 @@
         <mc:AlternateContent>
           <mc:Choice Requires="wps">
             <w:drawing>
-              <wp:anchor distT="0" distB="0" distL="114300" distR="114300" simplePos="0" relativeHeight="251683840" behindDoc="0" locked="0" layoutInCell="1" allowOverlap="1">
+              <wp:anchor distT="0" distB="0" distL="114300" distR="114300" simplePos="0" relativeHeight="251671552" behindDoc="0" locked="0" layoutInCell="1" allowOverlap="1" wp14:anchorId="06E8DD0E" wp14:editId="2E750B13">
+                <wp:simplePos x="0" y="0"/>
+                <wp:positionH relativeFrom="column">
+                  <wp:posOffset>557279</wp:posOffset>
+                </wp:positionH>
+                <wp:positionV relativeFrom="paragraph">
+                  <wp:posOffset>2065640</wp:posOffset>
+                </wp:positionV>
+                <wp:extent cx="998633" cy="317500"/>
+                <wp:effectExtent l="0" t="0" r="11430" b="25400"/>
+                <wp:wrapNone/>
+                <wp:docPr id="6" name="Text Box 2"/>
+                <wp:cNvGraphicFramePr>
+                  <a:graphicFrameLocks xmlns:a="http://schemas.openxmlformats.org/drawingml/2006/main"/>
+                </wp:cNvGraphicFramePr>
+                <a:graphic xmlns:a="http://schemas.openxmlformats.org/drawingml/2006/main">
+                  <a:graphicData uri="http://schemas.microsoft.com/office/word/2010/wordprocessingShape">
+                    <wps:wsp>
+                      <wps:cNvSpPr txBox="1">
+                        <a:spLocks noChangeArrowheads="1"/>
+                      </wps:cNvSpPr>
+                      <wps:spPr bwMode="auto">
+                        <a:xfrm>
+                          <a:off x="0" y="0"/>
+                          <a:ext cx="998633" cy="317500"/>
+                        </a:xfrm>
+                        <a:prstGeom prst="rect">
+                          <a:avLst/>
+                        </a:prstGeom>
+                        <a:noFill/>
+                        <a:ln w="3175">
+                          <a:solidFill>
+                            <a:srgbClr val="000000"/>
+                          </a:solidFill>
+                          <a:miter lim="800000"/>
+                          <a:headEnd/>
+                          <a:tailEnd/>
+                        </a:ln>
+                      </wps:spPr>
+                      <wps:txbx>
+                        <w:txbxContent>
+                          <w:p>
+                            <w:pPr>
+                              <w:jc w:val="center"/>
+                              <w:rPr>
+                                <w:lang w:val="en-US"/>
+                              </w:rPr>
+                            </w:pPr>
+                            <w:r>
+                              <w:rPr>
+                                <w:lang w:val="en-US"/>
+                              </w:rPr>
+                              <w:t>Scale</w:t>
+                            </w:r>
+                            <w:r>
+                              <w:rPr>
+                                <w:lang w:val="en-US"/>
+                              </w:rPr>
+                              <w:t>Window</w:t>
+                            </w:r>
+                          </w:p>
+                        </w:txbxContent>
+                      </wps:txbx>
+                      <wps:bodyPr rot="0" vert="horz" wrap="square" lIns="91440" tIns="45720" rIns="91440" bIns="45720" anchor="ctr" anchorCtr="0">
+                        <a:noAutofit/>
+                      </wps:bodyPr>
+                    </wps:wsp>
+                  </a:graphicData>
+                </a:graphic>
+                <wp14:sizeRelH relativeFrom="margin">
+                  <wp14:pctWidth>0</wp14:pctWidth>
+                </wp14:sizeRelH>
+                <wp14:sizeRelV relativeFrom="margin">
+                  <wp14:pctHeight>0</wp14:pctHeight>
+                </wp14:sizeRelV>
+              </wp:anchor>
+            </w:drawing>
+          </mc:Choice>
+          <mc:Fallback>
+            <w:pict>
+              <v:shapetype id="_x0000_t202" coordsize="21600,21600" o:spt="202" path="m,l,21600r21600,l21600,xe">
+                <v:stroke joinstyle="miter"/>
+                <v:path gradientshapeok="t" o:connecttype="rect"/>
+              </v:shapetype>
+              <v:shape id="Text Box 2" o:spid="_x0000_s1026" type="#_x0000_t202" style="position:absolute;margin-left:43.9pt;margin-top:162.65pt;width:78.65pt;height:25pt;z-index:251671552;visibility:visible;mso-wrap-style:square;mso-width-percent:0;mso-height-percent:0;mso-wrap-distance-left:9pt;mso-wrap-distance-top:0;mso-wrap-distance-right:9pt;mso-wrap-distance-bottom:0;mso-position-horizontal:absolute;mso-position-horizontal-relative:text;mso-position-vertical:absolute;mso-position-vertical-relative:text;mso-width-percent:0;mso-height-percent:0;mso-width-relative:margin;mso-height-relative:margin;v-text-anchor:middle" o:gfxdata="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" filled="f" strokeweight=".25pt">
+                <v:textbox>
+                  <w:txbxContent>
+                    <w:p>
+                      <w:pPr>
+                        <w:jc w:val="center"/>
+                        <w:rPr>
+                          <w:lang w:val="en-US"/>
+                        </w:rPr>
+                      </w:pPr>
+                      <w:r>
+                        <w:rPr>
+                          <w:lang w:val="en-US"/>
+                        </w:rPr>
+                        <w:t>Scale</w:t>
+                      </w:r>
+                      <w:r>
+                        <w:rPr>
+                          <w:lang w:val="en-US"/>
+                        </w:rPr>
+                        <w:t>Window</w:t>
+                      </w:r>
+                    </w:p>
+                  </w:txbxContent>
+                </v:textbox>
+              </v:shape>
+            </w:pict>
+          </mc:Fallback>
+        </mc:AlternateContent>
+      </w:r>
+      <w:r>
+        <mc:AlternateContent>
+          <mc:Choice Requires="wps">
+            <w:drawing>
+              <wp:anchor distT="0" distB="0" distL="114300" distR="114300" simplePos="0" relativeHeight="251687936" behindDoc="0" locked="0" layoutInCell="1" allowOverlap="1" wp14:anchorId="34DA5D2F" wp14:editId="3835B3D5">
+                <wp:simplePos x="0" y="0"/>
+                <wp:positionH relativeFrom="column">
+                  <wp:posOffset>1694815</wp:posOffset>
+                </wp:positionH>
+                <wp:positionV relativeFrom="paragraph">
+                  <wp:posOffset>3467735</wp:posOffset>
+                </wp:positionV>
+                <wp:extent cx="548005" cy="317500"/>
+                <wp:effectExtent l="0" t="0" r="23495" b="25400"/>
+                <wp:wrapNone/>
+                <wp:docPr id="18" name="Text Box 2"/>
+                <wp:cNvGraphicFramePr>
+                  <a:graphicFrameLocks xmlns:a="http://schemas.openxmlformats.org/drawingml/2006/main"/>
+                </wp:cNvGraphicFramePr>
+                <a:graphic xmlns:a="http://schemas.openxmlformats.org/drawingml/2006/main">
+                  <a:graphicData uri="http://schemas.microsoft.com/office/word/2010/wordprocessingShape">
+                    <wps:wsp>
+                      <wps:cNvSpPr txBox="1">
+                        <a:spLocks noChangeArrowheads="1"/>
+                      </wps:cNvSpPr>
+                      <wps:spPr bwMode="auto">
+                        <a:xfrm>
+                          <a:off x="0" y="0"/>
+                          <a:ext cx="548005" cy="317500"/>
+                        </a:xfrm>
+                        <a:prstGeom prst="rect">
+                          <a:avLst/>
+                        </a:prstGeom>
+                        <a:noFill/>
+                        <a:ln w="3175">
+                          <a:solidFill>
+                            <a:srgbClr val="000000"/>
+                          </a:solidFill>
+                          <a:miter lim="800000"/>
+                          <a:headEnd/>
+                          <a:tailEnd/>
+                        </a:ln>
+                      </wps:spPr>
+                      <wps:txbx>
+                        <w:txbxContent>
+                          <w:p>
+                            <w:pPr>
+                              <w:jc w:val="center"/>
+                              <w:rPr>
+                                <w:lang w:val="en-US"/>
+                              </w:rPr>
+                            </w:pPr>
+                            <w:r>
+                              <w:rPr>
+                                <w:lang w:val="en-US"/>
+                              </w:rPr>
+                              <w:t>Scale</w:t>
+                            </w:r>
+                          </w:p>
+                        </w:txbxContent>
+                      </wps:txbx>
+                      <wps:bodyPr rot="0" vert="horz" wrap="square" lIns="91440" tIns="45720" rIns="91440" bIns="45720" anchor="ctr" anchorCtr="0">
+                        <a:noAutofit/>
+                      </wps:bodyPr>
+                    </wps:wsp>
+                  </a:graphicData>
+                </a:graphic>
+                <wp14:sizeRelH relativeFrom="margin">
+                  <wp14:pctWidth>0</wp14:pctWidth>
+                </wp14:sizeRelH>
+                <wp14:sizeRelV relativeFrom="margin">
+                  <wp14:pctHeight>0</wp14:pctHeight>
+                </wp14:sizeRelV>
+              </wp:anchor>
+            </w:drawing>
+          </mc:Choice>
+          <mc:Fallback>
+            <w:pict>
+              <v:shape id="_x0000_s1027" type="#_x0000_t202" style="position:absolute;margin-left:133.45pt;margin-top:273.05pt;width:43.15pt;height:25pt;z-index:251687936;visibility:visible;mso-wrap-style:square;mso-width-percent:0;mso-height-percent:0;mso-wrap-distance-left:9pt;mso-wrap-distance-top:0;mso-wrap-distance-right:9pt;mso-wrap-distance-bottom:0;mso-position-horizontal:absolute;mso-position-horizontal-relative:text;mso-position-vertical:absolute;mso-position-vertical-relative:text;mso-width-percent:0;mso-height-percent:0;mso-width-relative:margin;mso-height-relative:margin;v-text-anchor:middle" o:gfxdata="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" filled="f" strokeweight=".25pt">
+                <v:textbox>
+                  <w:txbxContent>
+                    <w:p>
+                      <w:pPr>
+                        <w:jc w:val="center"/>
+                        <w:rPr>
+                          <w:lang w:val="en-US"/>
+                        </w:rPr>
+                      </w:pPr>
+                      <w:r>
+                        <w:rPr>
+                          <w:lang w:val="en-US"/>
+                        </w:rPr>
+                        <w:t>Scale</w:t>
+                      </w:r>
+                    </w:p>
+                  </w:txbxContent>
+                </v:textbox>
+              </v:shape>
+            </w:pict>
+          </mc:Fallback>
+        </mc:AlternateContent>
+      </w:r>
+      <w:r>
+        <mc:AlternateContent>
+          <mc:Choice Requires="wps">
+            <w:drawing>
+              <wp:anchor distT="0" distB="0" distL="114300" distR="114300" simplePos="0" relativeHeight="251688960" behindDoc="0" locked="0" layoutInCell="1" allowOverlap="1" wp14:anchorId="7F40D176" wp14:editId="74B088F6">
+                <wp:simplePos x="0" y="0"/>
+                <wp:positionH relativeFrom="column">
+                  <wp:posOffset>1971129</wp:posOffset>
+                </wp:positionH>
+                <wp:positionV relativeFrom="paragraph">
+                  <wp:posOffset>2935649</wp:posOffset>
+                </wp:positionV>
+                <wp:extent cx="871855" cy="520700"/>
+                <wp:effectExtent l="0" t="0" r="23495" b="31750"/>
+                <wp:wrapNone/>
+                <wp:docPr id="19" name="Straight Connector 19"/>
+                <wp:cNvGraphicFramePr/>
+                <a:graphic xmlns:a="http://schemas.openxmlformats.org/drawingml/2006/main">
+                  <a:graphicData uri="http://schemas.microsoft.com/office/word/2010/wordprocessingShape">
+                    <wps:wsp>
+                      <wps:cNvCnPr/>
+                      <wps:spPr>
+                        <a:xfrm flipV="1">
+                          <a:off x="0" y="0"/>
+                          <a:ext cx="871855" cy="520700"/>
+                        </a:xfrm>
+                        <a:prstGeom prst="line">
+                          <a:avLst/>
+                        </a:prstGeom>
+                      </wps:spPr>
+                      <wps:style>
+                        <a:lnRef idx="1">
+                          <a:schemeClr val="accent1"/>
+                        </a:lnRef>
+                        <a:fillRef idx="0">
+                          <a:schemeClr val="accent1"/>
+                        </a:fillRef>
+                        <a:effectRef idx="0">
+                          <a:schemeClr val="accent1"/>
+                        </a:effectRef>
+                        <a:fontRef idx="minor">
+                          <a:schemeClr val="tx1"/>
+                        </a:fontRef>
+                      </wps:style>
+                      <wps:bodyPr/>
+                    </wps:wsp>
+                  </a:graphicData>
+                </a:graphic>
+              </wp:anchor>
+            </w:drawing>
+          </mc:Choice>
+          <mc:Fallback>
+            <w:pict>
+              <v:line id="Straight Connector 19" o:spid="_x0000_s1026" style="position:absolute;flip:y;z-index:251688960;visibility:visible;mso-wrap-style:square;mso-wrap-distance-left:9pt;mso-wrap-distance-top:0;mso-wrap-distance-right:9pt;mso-wrap-distance-bottom:0;mso-position-horizontal:absolute;mso-position-horizontal-relative:text;mso-position-vertical:absolute;mso-position-vertical-relative:text" from="155.2pt,231.15pt" to="223.85pt,272.15pt" o:gfxdata="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" strokecolor="#4579b8 [3044]"/>
+            </w:pict>
+          </mc:Fallback>
+        </mc:AlternateContent>
+      </w:r>
+      <w:r>
+        <w:rPr>
+          <w:noProof/>
+          <w:lang w:val="en-US"/>
+        </w:rPr>
+        <mc:AlternateContent>
+          <mc:Choice Requires="wps">
+            <w:drawing>
+              <wp:anchor distT="0" distB="0" distL="114300" distR="114300" simplePos="0" relativeHeight="251685888" behindDoc="0" locked="0" layoutInCell="1" allowOverlap="1" wp14:anchorId="33833131" wp14:editId="4B02E6F6">
+                <wp:simplePos x="0" y="0"/>
+                <wp:positionH relativeFrom="column">
+                  <wp:posOffset>4540885</wp:posOffset>
+                </wp:positionH>
+                <wp:positionV relativeFrom="paragraph">
+                  <wp:posOffset>3467735</wp:posOffset>
+                </wp:positionV>
+                <wp:extent cx="548005" cy="317500"/>
+                <wp:effectExtent l="0" t="0" r="23495" b="25400"/>
+                <wp:wrapNone/>
+                <wp:docPr id="17" name="Text Box 2"/>
+                <wp:cNvGraphicFramePr>
+                  <a:graphicFrameLocks xmlns:a="http://schemas.openxmlformats.org/drawingml/2006/main"/>
+                </wp:cNvGraphicFramePr>
+                <a:graphic xmlns:a="http://schemas.openxmlformats.org/drawingml/2006/main">
+                  <a:graphicData uri="http://schemas.microsoft.com/office/word/2010/wordprocessingShape">
+                    <wps:wsp>
+                      <wps:cNvSpPr txBox="1">
+                        <a:spLocks noChangeArrowheads="1"/>
+                      </wps:cNvSpPr>
+                      <wps:spPr bwMode="auto">
+                        <a:xfrm>
+                          <a:off x="0" y="0"/>
+                          <a:ext cx="548005" cy="317500"/>
+                        </a:xfrm>
+                        <a:prstGeom prst="rect">
+                          <a:avLst/>
+                        </a:prstGeom>
+                        <a:ln>
+                          <a:headEnd/>
+                          <a:tailEnd/>
+                        </a:ln>
+                      </wps:spPr>
+                      <wps:style>
+                        <a:lnRef idx="2">
+                          <a:schemeClr val="accent5"/>
+                        </a:lnRef>
+                        <a:fillRef idx="1">
+                          <a:schemeClr val="lt1"/>
+                        </a:fillRef>
+                        <a:effectRef idx="0">
+                          <a:schemeClr val="accent5"/>
+                        </a:effectRef>
+                        <a:fontRef idx="minor">
+                          <a:schemeClr val="dk1"/>
+                        </a:fontRef>
+                      </wps:style>
+                      <wps:txbx>
+                        <w:txbxContent>
+                          <w:p>
+                            <w:pPr>
+                              <w:jc w:val="center"/>
+                              <w:rPr>
+                                <w:lang w:val="en-US"/>
+                              </w:rPr>
+                            </w:pPr>
+                            <w:r>
+                              <w:rPr>
+                                <w:lang w:val="en-US"/>
+                              </w:rPr>
+                              <w:t>Grid</w:t>
+                            </w:r>
+                          </w:p>
+                        </w:txbxContent>
+                      </wps:txbx>
+                      <wps:bodyPr rot="0" vert="horz" wrap="square" lIns="91440" tIns="45720" rIns="91440" bIns="45720" anchor="ctr" anchorCtr="0">
+                        <a:noAutofit/>
+                      </wps:bodyPr>
+                    </wps:wsp>
+                  </a:graphicData>
+                </a:graphic>
+                <wp14:sizeRelH relativeFrom="margin">
+                  <wp14:pctWidth>0</wp14:pctWidth>
+                </wp14:sizeRelH>
+                <wp14:sizeRelV relativeFrom="margin">
+                  <wp14:pctHeight>0</wp14:pctHeight>
+                </wp14:sizeRelV>
+              </wp:anchor>
+            </w:drawing>
+          </mc:Choice>
+          <mc:Fallback>
+            <w:pict>
+              <v:shape id="_x0000_s1028" type="#_x0000_t202" style="position:absolute;margin-left:357.55pt;margin-top:273.05pt;width:43.15pt;height:25pt;z-index:251685888;visibility:visible;mso-wrap-style:square;mso-width-percent:0;mso-height-percent:0;mso-wrap-distance-left:9pt;mso-wrap-distance-top:0;mso-wrap-distance-right:9pt;mso-wrap-distance-bottom:0;mso-position-horizontal:absolute;mso-position-horizontal-relative:text;mso-position-vertical:absolute;mso-position-vertical-relative:text;mso-width-percent:0;mso-height-percent:0;mso-width-relative:margin;mso-height-relative:margin;v-text-anchor:middle" o:gfxdata="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" fillcolor="white [3201]" strokecolor="#4bacc6 [3208]" strokeweight="2pt">
+                <v:textbox>
+                  <w:txbxContent>
+                    <w:p>
+                      <w:pPr>
+                        <w:jc w:val="center"/>
+                        <w:rPr>
+                          <w:lang w:val="en-US"/>
+                        </w:rPr>
+                      </w:pPr>
+                      <w:r>
+                        <w:rPr>
+                          <w:lang w:val="en-US"/>
+                        </w:rPr>
+                        <w:t>Grid</w:t>
+                      </w:r>
+                    </w:p>
+                  </w:txbxContent>
+                </v:textbox>
+              </v:shape>
+            </w:pict>
+          </mc:Fallback>
+        </mc:AlternateContent>
+      </w:r>
+      <w:r>
+        <w:rPr>
+          <w:noProof/>
+          <w:lang w:val="en-US"/>
+        </w:rPr>
+        <mc:AlternateContent>
+          <mc:Choice Requires="wps">
+            <w:drawing>
+              <wp:anchor distT="0" distB="0" distL="114300" distR="114300" simplePos="0" relativeHeight="251683840" behindDoc="0" locked="0" layoutInCell="1" allowOverlap="1" wp14:anchorId="4963541E" wp14:editId="029EDA32">
                 <wp:simplePos x="0" y="0"/>
                 <wp:positionH relativeFrom="column">
                   <wp:posOffset>3119725</wp:posOffset>
@@ -66,7 +464,6 @@
           </mc:Fallback>
         </mc:AlternateContent>
       </w:r>
-      <w:bookmarkEnd w:id="0"/>
       <w:r>
         <w:rPr>
           <w:noProof/>
@@ -75,7 +472,7 @@
         <mc:AlternateContent>
           <mc:Choice Requires="wps">
             <w:drawing>
-              <wp:anchor distT="0" distB="0" distL="114300" distR="114300" simplePos="0" relativeHeight="251682816" behindDoc="0" locked="0" layoutInCell="1" allowOverlap="1">
+              <wp:anchor distT="0" distB="0" distL="114300" distR="114300" simplePos="0" relativeHeight="251682816" behindDoc="0" locked="0" layoutInCell="1" allowOverlap="1" wp14:anchorId="232554BB" wp14:editId="6A3055FC">
                 <wp:simplePos x="0" y="0"/>
                 <wp:positionH relativeFrom="column">
                   <wp:posOffset>2120265</wp:posOffset>
@@ -137,7 +534,7 @@
         <mc:AlternateContent>
           <mc:Choice Requires="wps">
             <w:drawing>
-              <wp:anchor distT="0" distB="0" distL="114300" distR="114300" simplePos="0" relativeHeight="251681792" behindDoc="0" locked="0" layoutInCell="1" allowOverlap="1">
+              <wp:anchor distT="0" distB="0" distL="114300" distR="114300" simplePos="0" relativeHeight="251681792" behindDoc="0" locked="0" layoutInCell="1" allowOverlap="1" wp14:anchorId="5B5FA366" wp14:editId="7F0C6DBF">
                 <wp:simplePos x="0" y="0"/>
                 <wp:positionH relativeFrom="column">
                   <wp:posOffset>3119725</wp:posOffset>
@@ -199,7 +596,7 @@
         <mc:AlternateContent>
           <mc:Choice Requires="wps">
             <w:drawing>
-              <wp:anchor distT="0" distB="0" distL="114300" distR="114300" simplePos="0" relativeHeight="251680768" behindDoc="0" locked="0" layoutInCell="1" allowOverlap="1">
+              <wp:anchor distT="0" distB="0" distL="114300" distR="114300" simplePos="0" relativeHeight="251680768" behindDoc="0" locked="0" layoutInCell="1" allowOverlap="1" wp14:anchorId="1ADB3598" wp14:editId="66A3CFC6">
                 <wp:simplePos x="0" y="0"/>
                 <wp:positionH relativeFrom="column">
                   <wp:posOffset>3390014</wp:posOffset>
@@ -261,7 +658,7 @@
         <mc:AlternateContent>
           <mc:Choice Requires="wps">
             <w:drawing>
-              <wp:anchor distT="0" distB="0" distL="114300" distR="114300" simplePos="0" relativeHeight="251679744" behindDoc="0" locked="0" layoutInCell="1" allowOverlap="1">
+              <wp:anchor distT="0" distB="0" distL="114300" distR="114300" simplePos="0" relativeHeight="251679744" behindDoc="0" locked="0" layoutInCell="1" allowOverlap="1" wp14:anchorId="3566CAAD" wp14:editId="437A3054">
                 <wp:simplePos x="0" y="0"/>
                 <wp:positionH relativeFrom="column">
                   <wp:posOffset>3119578</wp:posOffset>
@@ -323,7 +720,7 @@
         <mc:AlternateContent>
           <mc:Choice Requires="wps">
             <w:drawing>
-              <wp:anchor distT="0" distB="0" distL="114300" distR="114300" simplePos="0" relativeHeight="251678720" behindDoc="0" locked="0" layoutInCell="1" allowOverlap="1">
+              <wp:anchor distT="0" distB="0" distL="114300" distR="114300" simplePos="0" relativeHeight="251678720" behindDoc="0" locked="0" layoutInCell="1" allowOverlap="1" wp14:anchorId="419CEC6B" wp14:editId="3C269FE9">
                 <wp:simplePos x="0" y="0"/>
                 <wp:positionH relativeFrom="column">
                   <wp:posOffset>2630214</wp:posOffset>
@@ -385,7 +782,7 @@
         <mc:AlternateContent>
           <mc:Choice Requires="wps">
             <w:drawing>
-              <wp:anchor distT="0" distB="0" distL="114300" distR="114300" simplePos="0" relativeHeight="251677696" behindDoc="0" locked="0" layoutInCell="1" allowOverlap="1">
+              <wp:anchor distT="0" distB="0" distL="114300" distR="114300" simplePos="0" relativeHeight="251677696" behindDoc="0" locked="0" layoutInCell="1" allowOverlap="1" wp14:anchorId="30D17BB9" wp14:editId="6F842605">
                 <wp:simplePos x="0" y="0"/>
                 <wp:positionH relativeFrom="column">
                   <wp:posOffset>1120805</wp:posOffset>
@@ -447,7 +844,7 @@
         <mc:AlternateContent>
           <mc:Choice Requires="wps">
             <w:drawing>
-              <wp:anchor distT="0" distB="0" distL="114300" distR="114300" simplePos="0" relativeHeight="251676672" behindDoc="0" locked="0" layoutInCell="1" allowOverlap="1">
+              <wp:anchor distT="0" distB="0" distL="114300" distR="114300" simplePos="0" relativeHeight="251676672" behindDoc="0" locked="0" layoutInCell="1" allowOverlap="1" wp14:anchorId="3BB38866" wp14:editId="7184912F">
                 <wp:simplePos x="0" y="0"/>
                 <wp:positionH relativeFrom="column">
                   <wp:posOffset>1992674</wp:posOffset>
@@ -504,11 +901,12 @@
       <w:r>
         <w:rPr>
           <w:noProof/>
+          <w:lang w:val="en-US"/>
         </w:rPr>
         <mc:AlternateContent>
           <mc:Choice Requires="wps">
             <w:drawing>
-              <wp:anchor distT="0" distB="0" distL="114300" distR="114300" simplePos="0" relativeHeight="251675648" behindDoc="0" locked="0" layoutInCell="1" allowOverlap="1" wp14:anchorId="2BEAFABF" wp14:editId="70A2296E">
+              <wp:anchor distT="0" distB="0" distL="114300" distR="114300" simplePos="0" relativeHeight="251675648" behindDoc="0" locked="0" layoutInCell="1" allowOverlap="1" wp14:anchorId="05C2BA01" wp14:editId="1A666AA5">
                 <wp:simplePos x="0" y="0"/>
                 <wp:positionH relativeFrom="column">
                   <wp:posOffset>2633134</wp:posOffset>
@@ -611,11 +1009,12 @@
       <w:r>
         <w:rPr>
           <w:noProof/>
+          <w:lang w:val="en-US"/>
         </w:rPr>
         <mc:AlternateContent>
           <mc:Choice Requires="wps">
             <w:drawing>
-              <wp:anchor distT="0" distB="0" distL="114300" distR="114300" simplePos="0" relativeHeight="251673600" behindDoc="0" locked="0" layoutInCell="1" allowOverlap="1" wp14:anchorId="4DB5BA8E" wp14:editId="4FC2AF74">
+              <wp:anchor distT="0" distB="0" distL="114300" distR="114300" simplePos="0" relativeHeight="251673600" behindDoc="0" locked="0" layoutInCell="1" allowOverlap="1" wp14:anchorId="6615EAD8" wp14:editId="71DF556E">
                 <wp:simplePos x="0" y="0"/>
                 <wp:positionH relativeFrom="column">
                   <wp:posOffset>1705182</wp:posOffset>
@@ -716,11 +1115,12 @@
       <w:r>
         <w:rPr>
           <w:noProof/>
+          <w:lang w:val="en-US"/>
         </w:rPr>
         <mc:AlternateContent>
           <mc:Choice Requires="wps">
             <w:drawing>
-              <wp:anchor distT="0" distB="0" distL="114300" distR="114300" simplePos="0" relativeHeight="251665408" behindDoc="0" locked="0" layoutInCell="1" allowOverlap="1" wp14:anchorId="7E5E5AA4" wp14:editId="04C84F60">
+              <wp:anchor distT="0" distB="0" distL="114300" distR="114300" simplePos="0" relativeHeight="251665408" behindDoc="0" locked="0" layoutInCell="1" allowOverlap="1" wp14:anchorId="1FDD4B8F" wp14:editId="07A86453">
                 <wp:simplePos x="0" y="0"/>
                 <wp:positionH relativeFrom="column">
                   <wp:posOffset>3705063</wp:posOffset>
@@ -821,11 +1221,12 @@
       <w:r>
         <w:rPr>
           <w:noProof/>
+          <w:lang w:val="en-US"/>
         </w:rPr>
         <mc:AlternateContent>
           <mc:Choice Requires="wps">
             <w:drawing>
-              <wp:anchor distT="0" distB="0" distL="114300" distR="114300" simplePos="0" relativeHeight="251661312" behindDoc="0" locked="0" layoutInCell="1" allowOverlap="1" wp14:anchorId="1399CADA" wp14:editId="0E07D0C9">
+              <wp:anchor distT="0" distB="0" distL="114300" distR="114300" simplePos="0" relativeHeight="251661312" behindDoc="0" locked="0" layoutInCell="1" allowOverlap="1" wp14:anchorId="621D808B" wp14:editId="20D93DC6">
                 <wp:simplePos x="0" y="0"/>
                 <wp:positionH relativeFrom="column">
                   <wp:posOffset>2841625</wp:posOffset>
@@ -926,11 +1327,12 @@
       <w:r>
         <w:rPr>
           <w:noProof/>
+          <w:lang w:val="en-US"/>
         </w:rPr>
         <mc:AlternateContent>
           <mc:Choice Requires="wps">
             <w:drawing>
-              <wp:anchor distT="0" distB="0" distL="114300" distR="114300" simplePos="0" relativeHeight="251663360" behindDoc="0" locked="0" layoutInCell="1" allowOverlap="1" wp14:anchorId="5CE15C5A" wp14:editId="4CA0BE6A">
+              <wp:anchor distT="0" distB="0" distL="114300" distR="114300" simplePos="0" relativeHeight="251663360" behindDoc="0" locked="0" layoutInCell="1" allowOverlap="1" wp14:anchorId="49239046" wp14:editId="7462A1DF">
                 <wp:simplePos x="0" y="0"/>
                 <wp:positionH relativeFrom="column">
                   <wp:posOffset>2845273</wp:posOffset>
@@ -1004,7 +1406,7 @@
           </mc:Choice>
           <mc:Fallback>
             <w:pict>
-              <v:shape id="_x0000_s1030" type="#_x0000_t202" style="position:absolute;margin-left:224.05pt;margin-top:273.4pt;width:43.05pt;height:24.9pt;z-index:251663360;visibility:visible;mso-wrap-style:square;mso-width-percent:0;mso-height-percent:0;mso-wrap-distance-left:9pt;mso-wrap-distance-top:0;mso-wrap-distance-right:9pt;mso-wrap-distance-bottom:0;mso-position-horizontal:absolute;mso-position-horizontal-relative:text;mso-position-vertical:absolute;mso-position-vertical-relative:text;mso-width-percent:0;mso-height-percent:0;mso-width-relative:margin;mso-height-relative:margin;v-text-anchor:middle" o:gfxdata="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" filled="f" strokeweight=".25pt">
+              <v:shape id="_x0000_s1033" type="#_x0000_t202" style="position:absolute;margin-left:224.05pt;margin-top:273.4pt;width:43.05pt;height:24.9pt;z-index:251663360;visibility:visible;mso-wrap-style:square;mso-width-percent:0;mso-height-percent:0;mso-wrap-distance-left:9pt;mso-wrap-distance-top:0;mso-wrap-distance-right:9pt;mso-wrap-distance-bottom:0;mso-position-horizontal:absolute;mso-position-horizontal-relative:text;mso-position-vertical:absolute;mso-position-vertical-relative:text;mso-width-percent:0;mso-height-percent:0;mso-width-relative:margin;mso-height-relative:margin;v-text-anchor:middle" o:gfxdata="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" filled="f" strokeweight=".25pt">
                 <v:textbox>
                   <w:txbxContent>
                     <w:p>
@@ -1031,116 +1433,12 @@
       <w:r>
         <w:rPr>
           <w:noProof/>
+          <w:lang w:val="en-US"/>
         </w:rPr>
         <mc:AlternateContent>
           <mc:Choice Requires="wps">
             <w:drawing>
-              <wp:anchor distT="0" distB="0" distL="114300" distR="114300" simplePos="0" relativeHeight="251671552" behindDoc="0" locked="0" layoutInCell="1" allowOverlap="1" wp14:anchorId="0CD654B7" wp14:editId="157CB6EA">
-                <wp:simplePos x="0" y="0"/>
-                <wp:positionH relativeFrom="column">
-                  <wp:posOffset>843679</wp:posOffset>
-                </wp:positionH>
-                <wp:positionV relativeFrom="paragraph">
-                  <wp:posOffset>2069834</wp:posOffset>
-                </wp:positionV>
-                <wp:extent cx="548005" cy="317500"/>
-                <wp:effectExtent l="0" t="0" r="23495" b="25400"/>
-                <wp:wrapNone/>
-                <wp:docPr id="6" name="Text Box 2"/>
-                <wp:cNvGraphicFramePr>
-                  <a:graphicFrameLocks xmlns:a="http://schemas.openxmlformats.org/drawingml/2006/main"/>
-                </wp:cNvGraphicFramePr>
-                <a:graphic xmlns:a="http://schemas.openxmlformats.org/drawingml/2006/main">
-                  <a:graphicData uri="http://schemas.microsoft.com/office/word/2010/wordprocessingShape">
-                    <wps:wsp>
-                      <wps:cNvSpPr txBox="1">
-                        <a:spLocks noChangeArrowheads="1"/>
-                      </wps:cNvSpPr>
-                      <wps:spPr bwMode="auto">
-                        <a:xfrm>
-                          <a:off x="0" y="0"/>
-                          <a:ext cx="548005" cy="317500"/>
-                        </a:xfrm>
-                        <a:prstGeom prst="rect">
-                          <a:avLst/>
-                        </a:prstGeom>
-                        <a:noFill/>
-                        <a:ln w="3175">
-                          <a:solidFill>
-                            <a:srgbClr val="000000"/>
-                          </a:solidFill>
-                          <a:miter lim="800000"/>
-                          <a:headEnd/>
-                          <a:tailEnd/>
-                        </a:ln>
-                      </wps:spPr>
-                      <wps:txbx>
-                        <w:txbxContent>
-                          <w:p>
-                            <w:pPr>
-                              <w:jc w:val="center"/>
-                              <w:rPr>
-                                <w:lang w:val="en-US"/>
-                              </w:rPr>
-                            </w:pPr>
-                            <w:r>
-                              <w:rPr>
-                                <w:lang w:val="en-US"/>
-                              </w:rPr>
-                              <w:t>Scale</w:t>
-                            </w:r>
-                          </w:p>
-                        </w:txbxContent>
-                      </wps:txbx>
-                      <wps:bodyPr rot="0" vert="horz" wrap="square" lIns="91440" tIns="45720" rIns="91440" bIns="45720" anchor="ctr" anchorCtr="0">
-                        <a:noAutofit/>
-                      </wps:bodyPr>
-                    </wps:wsp>
-                  </a:graphicData>
-                </a:graphic>
-                <wp14:sizeRelH relativeFrom="margin">
-                  <wp14:pctWidth>0</wp14:pctWidth>
-                </wp14:sizeRelH>
-                <wp14:sizeRelV relativeFrom="margin">
-                  <wp14:pctHeight>0</wp14:pctHeight>
-                </wp14:sizeRelV>
-              </wp:anchor>
-            </w:drawing>
-          </mc:Choice>
-          <mc:Fallback>
-            <w:pict>
-              <v:shape id="_x0000_s1031" type="#_x0000_t202" style="position:absolute;margin-left:66.45pt;margin-top:163pt;width:43.15pt;height:25pt;z-index:251671552;visibility:visible;mso-wrap-style:square;mso-width-percent:0;mso-height-percent:0;mso-wrap-distance-left:9pt;mso-wrap-distance-top:0;mso-wrap-distance-right:9pt;mso-wrap-distance-bottom:0;mso-position-horizontal:absolute;mso-position-horizontal-relative:text;mso-position-vertical:absolute;mso-position-vertical-relative:text;mso-width-percent:0;mso-height-percent:0;mso-width-relative:margin;mso-height-relative:margin;v-text-anchor:middle" o:gfxdata="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" filled="f" strokeweight=".25pt">
-                <v:textbox>
-                  <w:txbxContent>
-                    <w:p>
-                      <w:pPr>
-                        <w:jc w:val="center"/>
-                        <w:rPr>
-                          <w:lang w:val="en-US"/>
-                        </w:rPr>
-                      </w:pPr>
-                      <w:r>
-                        <w:rPr>
-                          <w:lang w:val="en-US"/>
-                        </w:rPr>
-                        <w:t>Scale</w:t>
-                      </w:r>
-                    </w:p>
-                  </w:txbxContent>
-                </v:textbox>
-              </v:shape>
-            </w:pict>
-          </mc:Fallback>
-        </mc:AlternateContent>
-      </w:r>
-      <w:r>
-        <w:rPr>
-          <w:noProof/>
-        </w:rPr>
-        <mc:AlternateContent>
-          <mc:Choice Requires="wps">
-            <w:drawing>
-              <wp:anchor distT="0" distB="0" distL="114300" distR="114300" simplePos="0" relativeHeight="251669504" behindDoc="0" locked="0" layoutInCell="1" allowOverlap="1" wp14:anchorId="6C81FEF4" wp14:editId="521ECF93">
+              <wp:anchor distT="0" distB="0" distL="114300" distR="114300" simplePos="0" relativeHeight="251669504" behindDoc="0" locked="0" layoutInCell="1" allowOverlap="1" wp14:anchorId="7DA06A7B" wp14:editId="0E21DCA9">
                 <wp:simplePos x="0" y="0"/>
                 <wp:positionH relativeFrom="column">
                   <wp:posOffset>1709670</wp:posOffset>
@@ -1214,7 +1512,7 @@
           </mc:Choice>
           <mc:Fallback>
             <w:pict>
-              <v:shape id="_x0000_s1032" type="#_x0000_t202" style="position:absolute;margin-left:134.6pt;margin-top:96.8pt;width:43.15pt;height:25pt;z-index:251669504;visibility:visible;mso-wrap-style:square;mso-width-percent:0;mso-height-percent:0;mso-wrap-distance-left:9pt;mso-wrap-distance-top:0;mso-wrap-distance-right:9pt;mso-wrap-distance-bottom:0;mso-position-horizontal:absolute;mso-position-horizontal-relative:text;mso-position-vertical:absolute;mso-position-vertical-relative:text;mso-width-percent:0;mso-height-percent:0;mso-width-relative:margin;mso-height-relative:margin;v-text-anchor:middle" o:gfxdata="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" filled="f" strokeweight=".25pt">
+              <v:shape id="_x0000_s1034" type="#_x0000_t202" style="position:absolute;margin-left:134.6pt;margin-top:96.8pt;width:43.15pt;height:25pt;z-index:251669504;visibility:visible;mso-wrap-style:square;mso-width-percent:0;mso-height-percent:0;mso-wrap-distance-left:9pt;mso-wrap-distance-top:0;mso-wrap-distance-right:9pt;mso-wrap-distance-bottom:0;mso-position-horizontal:absolute;mso-position-horizontal-relative:text;mso-position-vertical:absolute;mso-position-vertical-relative:text;mso-width-percent:0;mso-height-percent:0;mso-width-relative:margin;mso-height-relative:margin;v-text-anchor:middle" o:gfxdata="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" filled="f" strokeweight=".25pt">
                 <v:textbox>
                   <w:txbxContent>
                     <w:p>
@@ -1241,6 +1539,7 @@
       <w:r>
         <w:rPr>
           <w:noProof/>
+          <w:lang w:val="en-US"/>
         </w:rPr>
         <mc:AlternateContent>
           <mc:Choice Requires="wps">
@@ -1346,6 +1645,7 @@
       <w:r>
         <w:rPr>
           <w:noProof/>
+          <w:lang w:val="en-US"/>
         </w:rPr>
         <mc:AlternateContent>
           <mc:Choice Requires="wps">
@@ -1618,7 +1918,7 @@
   <w:style w:type="paragraph" w:default="1" w:styleId="Normal">
     <w:name w:val="Normal"/>
     <w:qFormat/>
-    <w:rsid w:val="001A708F"/>
+    <w:rsid w:val="006B40C3"/>
     <w:rPr>
       <w:lang w:val="ru-RU"/>
     </w:rPr>
@@ -1812,7 +2112,7 @@
   <w:style w:type="paragraph" w:default="1" w:styleId="Normal">
     <w:name w:val="Normal"/>
     <w:qFormat/>
-    <w:rsid w:val="001A708F"/>
+    <w:rsid w:val="006B40C3"/>
     <w:rPr>
       <w:lang w:val="ru-RU"/>
     </w:rPr>

</xml_diff>